<commit_message>
added all elements of sidebar and account handling
</commit_message>
<xml_diff>
--- a/Fluently_Documentation/Omprasad_Fluently_Synopsis.docx
+++ b/Fluently_Documentation/Omprasad_Fluently_Synopsis.docx
@@ -50,7 +50,15 @@
           <w:sz w:val="36"/>
           <w:szCs w:val="36"/>
         </w:rPr>
-        <w:t>MCA - D</w:t>
+        <w:t xml:space="preserve">MCA - </w:t>
+      </w:r>
+      <w:r>
+        <w:rPr>
+          <w:rFonts w:ascii="Times New Roman" w:hAnsi="Times New Roman" w:cs="Times New Roman"/>
+          <w:sz w:val="36"/>
+          <w:szCs w:val="36"/>
+        </w:rPr>
+        <w:t>E</w:t>
       </w:r>
       <w:r>
         <w:rPr>
@@ -77,7 +85,7 @@
           <w:sz w:val="36"/>
           <w:szCs w:val="36"/>
         </w:rPr>
-        <w:t>Session: May 2024 to August 20225</w:t>
+        <w:t>Session: May 2024 to August 2025</w:t>
       </w:r>
     </w:p>
     <w:p>
@@ -1241,8 +1249,18 @@
           <w:szCs w:val="36"/>
         </w:rPr>
         <w:lastRenderedPageBreak/>
-        <w:t>often reach similar proficiency to traditional coursework after intensive use .</w:t>
-      </w:r>
+        <w:t xml:space="preserve">often reach similar proficiency to traditional coursework after intensive </w:t>
+      </w:r>
+      <w:proofErr w:type="gramStart"/>
+      <w:r>
+        <w:rPr>
+          <w:rFonts w:ascii="Times New Roman" w:hAnsi="Times New Roman" w:cs="Times New Roman"/>
+          <w:sz w:val="28"/>
+          <w:szCs w:val="36"/>
+        </w:rPr>
+        <w:t>use .</w:t>
+      </w:r>
+      <w:proofErr w:type="gramEnd"/>
     </w:p>
     <w:p>
       <w:pPr>
@@ -1272,7 +1290,25 @@
           <w:sz w:val="28"/>
           <w:szCs w:val="36"/>
         </w:rPr>
-        <w:t>: Over-reliance on gamification can distract users from learning goals and encourage competition-focused behavior. Content often lacks contextual depth and explanatory feedback, limiting deeper language understanding. Recent AI-driven features have drawn criticism for inaccuracies and reduced human oversight.</w:t>
+        <w:t xml:space="preserve">: Over-reliance on gamification can distract users from learning goals and encourage competition-focused </w:t>
+      </w:r>
+      <w:proofErr w:type="spellStart"/>
+      <w:r>
+        <w:rPr>
+          <w:rFonts w:ascii="Times New Roman" w:hAnsi="Times New Roman" w:cs="Times New Roman"/>
+          <w:sz w:val="28"/>
+          <w:szCs w:val="36"/>
+        </w:rPr>
+        <w:t>behavior</w:t>
+      </w:r>
+      <w:proofErr w:type="spellEnd"/>
+      <w:r>
+        <w:rPr>
+          <w:rFonts w:ascii="Times New Roman" w:hAnsi="Times New Roman" w:cs="Times New Roman"/>
+          <w:sz w:val="28"/>
+          <w:szCs w:val="36"/>
+        </w:rPr>
+        <w:t>. Content often lacks contextual depth and explanatory feedback, limiting deeper language understanding. Recent AI-driven features have drawn criticism for inaccuracies and reduced human oversight.</w:t>
       </w:r>
     </w:p>
     <w:p>
@@ -1407,7 +1443,25 @@
           <w:sz w:val="28"/>
           <w:szCs w:val="36"/>
         </w:rPr>
-        <w:t>Retains engagement-enhancing features (XP, streaks), but introduces learning-focused incentives and limits on game-first behaviors to prevent misuse.</w:t>
+        <w:t xml:space="preserve">Retains engagement-enhancing features (XP, streaks), but introduces learning-focused incentives and limits on game-first </w:t>
+      </w:r>
+      <w:proofErr w:type="spellStart"/>
+      <w:r>
+        <w:rPr>
+          <w:rFonts w:ascii="Times New Roman" w:hAnsi="Times New Roman" w:cs="Times New Roman"/>
+          <w:sz w:val="28"/>
+          <w:szCs w:val="36"/>
+        </w:rPr>
+        <w:t>behaviors</w:t>
+      </w:r>
+      <w:proofErr w:type="spellEnd"/>
+      <w:r>
+        <w:rPr>
+          <w:rFonts w:ascii="Times New Roman" w:hAnsi="Times New Roman" w:cs="Times New Roman"/>
+          <w:sz w:val="28"/>
+          <w:szCs w:val="36"/>
+        </w:rPr>
+        <w:t xml:space="preserve"> to prevent misuse.</w:t>
       </w:r>
     </w:p>
     <w:p>
@@ -1470,8 +1524,18 @@
           <w:sz w:val="28"/>
           <w:szCs w:val="36"/>
         </w:rPr>
-        <w:t>AI-generated exercises align with each learner’s evolving skill level—drawing from research on adaptive learning systems .</w:t>
-      </w:r>
+        <w:t xml:space="preserve">AI-generated exercises align with each learner’s evolving skill level—drawing from research on adaptive learning </w:t>
+      </w:r>
+      <w:proofErr w:type="gramStart"/>
+      <w:r>
+        <w:rPr>
+          <w:rFonts w:ascii="Times New Roman" w:hAnsi="Times New Roman" w:cs="Times New Roman"/>
+          <w:sz w:val="28"/>
+          <w:szCs w:val="36"/>
+        </w:rPr>
+        <w:t>systems .</w:t>
+      </w:r>
+      <w:proofErr w:type="gramEnd"/>
     </w:p>
     <w:p>
       <w:pPr>
@@ -1992,6 +2056,8 @@
               </w:rPr>
               <w:t xml:space="preserve"> </w:t>
             </w:r>
+            <w:proofErr w:type="spellStart"/>
+            <w:proofErr w:type="gramStart"/>
             <w:r>
               <w:rPr>
                 <w:rFonts w:ascii="Times New Roman" w:hAnsi="Times New Roman" w:cs="Times New Roman"/>
@@ -2008,6 +2074,8 @@
               </w:rPr>
               <w:t>,ShadCn</w:t>
             </w:r>
+            <w:proofErr w:type="spellEnd"/>
+            <w:proofErr w:type="gramEnd"/>
           </w:p>
         </w:tc>
       </w:tr>
@@ -2069,6 +2137,7 @@
                 <w:szCs w:val="24"/>
               </w:rPr>
             </w:pPr>
+            <w:proofErr w:type="spellStart"/>
             <w:r>
               <w:rPr>
                 <w:rFonts w:ascii="Times New Roman" w:hAnsi="Times New Roman" w:cs="Times New Roman"/>
@@ -2077,22 +2146,43 @@
               </w:rPr>
               <w:t>Nextjs</w:t>
             </w:r>
-            <w:r>
-              <w:rPr>
-                <w:rFonts w:ascii="Times New Roman" w:hAnsi="Times New Roman" w:cs="Times New Roman"/>
-                <w:sz w:val="24"/>
-                <w:szCs w:val="24"/>
-              </w:rPr>
-              <w:t>, ExpressJs</w:t>
-            </w:r>
-            <w:r>
-              <w:rPr>
-                <w:rFonts w:ascii="Times New Roman" w:hAnsi="Times New Roman" w:cs="Times New Roman"/>
-                <w:sz w:val="24"/>
-                <w:szCs w:val="24"/>
-              </w:rPr>
-              <w:t>, Eleven Labs, ClerkJs</w:t>
-            </w:r>
+            <w:proofErr w:type="spellEnd"/>
+            <w:r>
+              <w:rPr>
+                <w:rFonts w:ascii="Times New Roman" w:hAnsi="Times New Roman" w:cs="Times New Roman"/>
+                <w:sz w:val="24"/>
+                <w:szCs w:val="24"/>
+              </w:rPr>
+              <w:t xml:space="preserve">, </w:t>
+            </w:r>
+            <w:proofErr w:type="spellStart"/>
+            <w:r>
+              <w:rPr>
+                <w:rFonts w:ascii="Times New Roman" w:hAnsi="Times New Roman" w:cs="Times New Roman"/>
+                <w:sz w:val="24"/>
+                <w:szCs w:val="24"/>
+              </w:rPr>
+              <w:t>ExpressJs</w:t>
+            </w:r>
+            <w:proofErr w:type="spellEnd"/>
+            <w:r>
+              <w:rPr>
+                <w:rFonts w:ascii="Times New Roman" w:hAnsi="Times New Roman" w:cs="Times New Roman"/>
+                <w:sz w:val="24"/>
+                <w:szCs w:val="24"/>
+              </w:rPr>
+              <w:t xml:space="preserve">, Eleven Labs, </w:t>
+            </w:r>
+            <w:proofErr w:type="spellStart"/>
+            <w:r>
+              <w:rPr>
+                <w:rFonts w:ascii="Times New Roman" w:hAnsi="Times New Roman" w:cs="Times New Roman"/>
+                <w:sz w:val="24"/>
+                <w:szCs w:val="24"/>
+              </w:rPr>
+              <w:t>ClerkJs</w:t>
+            </w:r>
+            <w:proofErr w:type="spellEnd"/>
           </w:p>
         </w:tc>
       </w:tr>
@@ -2162,6 +2252,7 @@
                 <w:szCs w:val="24"/>
               </w:rPr>
             </w:pPr>
+            <w:proofErr w:type="spellStart"/>
             <w:r>
               <w:rPr>
                 <w:rFonts w:ascii="Times New Roman" w:hAnsi="Times New Roman" w:cs="Times New Roman"/>
@@ -2178,6 +2269,7 @@
               </w:rPr>
               <w:t>SQL</w:t>
             </w:r>
+            <w:proofErr w:type="spellEnd"/>
           </w:p>
         </w:tc>
       </w:tr>
@@ -2237,8 +2329,18 @@
                 <w:sz w:val="24"/>
                 <w:szCs w:val="24"/>
               </w:rPr>
-              <w:t>Google Chrome/ FireFox</w:t>
-            </w:r>
+              <w:t xml:space="preserve">Google Chrome/ </w:t>
+            </w:r>
+            <w:proofErr w:type="spellStart"/>
+            <w:r>
+              <w:rPr>
+                <w:rFonts w:ascii="Times New Roman" w:hAnsi="Times New Roman" w:cs="Times New Roman"/>
+                <w:sz w:val="24"/>
+                <w:szCs w:val="24"/>
+              </w:rPr>
+              <w:t>FireFox</w:t>
+            </w:r>
+            <w:proofErr w:type="spellEnd"/>
           </w:p>
         </w:tc>
       </w:tr>
@@ -2349,6 +2451,8 @@
                 <w:szCs w:val="24"/>
               </w:rPr>
             </w:pPr>
+            <w:proofErr w:type="spellStart"/>
+            <w:proofErr w:type="gramStart"/>
             <w:r>
               <w:rPr>
                 <w:rFonts w:ascii="Times New Roman" w:hAnsi="Times New Roman" w:cs="Times New Roman"/>
@@ -2357,6 +2461,7 @@
               </w:rPr>
               <w:t>GitHub,Netlify</w:t>
             </w:r>
+            <w:proofErr w:type="gramEnd"/>
             <w:r>
               <w:rPr>
                 <w:rFonts w:ascii="Times New Roman" w:hAnsi="Times New Roman" w:cs="Times New Roman"/>
@@ -2365,6 +2470,7 @@
               </w:rPr>
               <w:t>,Git</w:t>
             </w:r>
+            <w:proofErr w:type="spellEnd"/>
           </w:p>
         </w:tc>
       </w:tr>
@@ -2761,7 +2867,25 @@
                 <w:sz w:val="24"/>
                 <w:szCs w:val="24"/>
               </w:rPr>
-              <w:t xml:space="preserve"> with TypeScript, folder structure, Tailwind + Shadcn UI, routing, Clerk authentication</w:t>
+              <w:t xml:space="preserve"> with TypeScript, folder structure, Tailwind + </w:t>
+            </w:r>
+            <w:proofErr w:type="spellStart"/>
+            <w:r>
+              <w:rPr>
+                <w:rFonts w:ascii="Times New Roman" w:hAnsi="Times New Roman" w:cs="Times New Roman"/>
+                <w:sz w:val="24"/>
+                <w:szCs w:val="24"/>
+              </w:rPr>
+              <w:t>Shadcn</w:t>
+            </w:r>
+            <w:proofErr w:type="spellEnd"/>
+            <w:r>
+              <w:rPr>
+                <w:rFonts w:ascii="Times New Roman" w:hAnsi="Times New Roman" w:cs="Times New Roman"/>
+                <w:sz w:val="24"/>
+                <w:szCs w:val="24"/>
+              </w:rPr>
+              <w:t xml:space="preserve"> UI, routing, Clerk authentication</w:t>
             </w:r>
           </w:p>
         </w:tc>
@@ -3236,13 +3360,23 @@
                 <w:szCs w:val="24"/>
               </w:rPr>
             </w:pPr>
-            <w:r>
-              <w:rPr>
-                <w:rFonts w:ascii="Times New Roman" w:hAnsi="Times New Roman" w:cs="Times New Roman"/>
-                <w:sz w:val="24"/>
-                <w:szCs w:val="24"/>
-              </w:rPr>
-              <w:t>ElevenLabs API setup, pronunciation playback in lessons</w:t>
+            <w:proofErr w:type="spellStart"/>
+            <w:r>
+              <w:rPr>
+                <w:rFonts w:ascii="Times New Roman" w:hAnsi="Times New Roman" w:cs="Times New Roman"/>
+                <w:sz w:val="24"/>
+                <w:szCs w:val="24"/>
+              </w:rPr>
+              <w:t>ElevenLabs</w:t>
+            </w:r>
+            <w:proofErr w:type="spellEnd"/>
+            <w:r>
+              <w:rPr>
+                <w:rFonts w:ascii="Times New Roman" w:hAnsi="Times New Roman" w:cs="Times New Roman"/>
+                <w:sz w:val="24"/>
+                <w:szCs w:val="24"/>
+              </w:rPr>
+              <w:t xml:space="preserve"> API setup, pronunciation playback in lessons</w:t>
             </w:r>
           </w:p>
         </w:tc>
@@ -3998,7 +4132,7 @@
           <w:szCs w:val="24"/>
         </w:rPr>
         <w:pict w14:anchorId="49FDB898">
-          <v:rect id="_x0000_i1026" style="width:0;height:1.5pt" o:hralign="center" o:hrstd="t" o:hr="t" fillcolor="#a0a0a0" stroked="f"/>
+          <v:rect id="_x0000_i1025" style="width:0;height:1.5pt" o:hralign="center" o:hrstd="t" o:hr="t" fillcolor="#a0a0a0" stroked="f"/>
         </w:pict>
       </w:r>
     </w:p>
@@ -4157,8 +4291,20 @@
                 <w:sz w:val="24"/>
                 <w:szCs w:val="24"/>
               </w:rPr>
-              <w:t>Database Modeling</w:t>
-            </w:r>
+              <w:t xml:space="preserve">Database </w:t>
+            </w:r>
+            <w:proofErr w:type="spellStart"/>
+            <w:r>
+              <w:rPr>
+                <w:rFonts w:ascii="Times New Roman" w:hAnsi="Times New Roman" w:cs="Times New Roman"/>
+                <w:b/>
+                <w:bCs/>
+                <w:sz w:val="24"/>
+                <w:szCs w:val="24"/>
+              </w:rPr>
+              <w:t>Modeling</w:t>
+            </w:r>
+            <w:proofErr w:type="spellEnd"/>
           </w:p>
         </w:tc>
         <w:tc>
@@ -4408,7 +4554,7 @@
           <w:szCs w:val="24"/>
         </w:rPr>
         <w:pict w14:anchorId="259F8EA4">
-          <v:rect id="_x0000_i1027" style="width:0;height:1.5pt" o:hralign="center" o:hrstd="t" o:hr="t" fillcolor="#a0a0a0" stroked="f"/>
+          <v:rect id="_x0000_i1026" style="width:0;height:1.5pt" o:hralign="center" o:hrstd="t" o:hr="t" fillcolor="#a0a0a0" stroked="f"/>
         </w:pict>
       </w:r>
     </w:p>
@@ -4753,13 +4899,41 @@
                 <w:szCs w:val="24"/>
               </w:rPr>
             </w:pPr>
-            <w:r>
-              <w:rPr>
-                <w:rFonts w:ascii="Times New Roman" w:hAnsi="Times New Roman" w:cs="Times New Roman"/>
-                <w:sz w:val="24"/>
-                <w:szCs w:val="24"/>
-              </w:rPr>
-              <w:t>Vercel deployment, env config, Stripe/Clerk/ElevenLabs production setup</w:t>
+            <w:proofErr w:type="spellStart"/>
+            <w:r>
+              <w:rPr>
+                <w:rFonts w:ascii="Times New Roman" w:hAnsi="Times New Roman" w:cs="Times New Roman"/>
+                <w:sz w:val="24"/>
+                <w:szCs w:val="24"/>
+              </w:rPr>
+              <w:t>Vercel</w:t>
+            </w:r>
+            <w:proofErr w:type="spellEnd"/>
+            <w:r>
+              <w:rPr>
+                <w:rFonts w:ascii="Times New Roman" w:hAnsi="Times New Roman" w:cs="Times New Roman"/>
+                <w:sz w:val="24"/>
+                <w:szCs w:val="24"/>
+              </w:rPr>
+              <w:t xml:space="preserve"> deployment, env config, Stripe/Clerk/</w:t>
+            </w:r>
+            <w:proofErr w:type="spellStart"/>
+            <w:r>
+              <w:rPr>
+                <w:rFonts w:ascii="Times New Roman" w:hAnsi="Times New Roman" w:cs="Times New Roman"/>
+                <w:sz w:val="24"/>
+                <w:szCs w:val="24"/>
+              </w:rPr>
+              <w:t>ElevenLabs</w:t>
+            </w:r>
+            <w:proofErr w:type="spellEnd"/>
+            <w:r>
+              <w:rPr>
+                <w:rFonts w:ascii="Times New Roman" w:hAnsi="Times New Roman" w:cs="Times New Roman"/>
+                <w:sz w:val="24"/>
+                <w:szCs w:val="24"/>
+              </w:rPr>
+              <w:t xml:space="preserve"> production setup</w:t>
             </w:r>
           </w:p>
         </w:tc>

</xml_diff>